<commit_message>
se añaden descripciones de comandos
</commit_message>
<xml_diff>
--- a/Entrega 3/Maquina_Virtual_Linux.docx
+++ b/Entrega 3/Maquina_Virtual_Linux.docx
@@ -46,6 +46,11 @@
     </w:p>
     <w:p>
       <w:r>
+        <w:t>Describe el uso del disco</w:t>
+      </w:r>
+    </w:p>
+    <w:p>
+      <w:r>
         <w:rPr>
           <w:noProof/>
         </w:rPr>
@@ -84,6 +89,11 @@
             </a:graphic>
           </wp:inline>
         </w:drawing>
+      </w:r>
+    </w:p>
+    <w:p>
+      <w:r>
+        <w:t>Administrador de procesos y uso de Memoria</w:t>
       </w:r>
     </w:p>
     <w:p>
@@ -127,6 +137,19 @@
             </a:graphic>
           </wp:inline>
         </w:drawing>
+      </w:r>
+    </w:p>
+    <w:p>
+      <w:r>
+        <w:t xml:space="preserve">Instala el </w:t>
+      </w:r>
+      <w:proofErr w:type="spellStart"/>
+      <w:r>
+        <w:t>Cowsay</w:t>
+      </w:r>
+      <w:proofErr w:type="spellEnd"/>
+      <w:r>
+        <w:t xml:space="preserve"> y genera la imagen ASCII que dice el texto ingresado.</w:t>
       </w:r>
     </w:p>
     <w:sectPr>

</xml_diff>